<commit_message>
Commiting final changes to PMP plan
</commit_message>
<xml_diff>
--- a/Documents/Project Management Plan.docx
+++ b/Documents/Project Management Plan.docx
@@ -1005,25 +1005,7 @@
           <w:sz w:val="24"/>
           <w:szCs w:val="24"/>
         </w:rPr>
-        <w:t xml:space="preserve">clipse/NetBeans, </w:t>
-      </w:r>
-      <w:proofErr w:type="spellStart"/>
-      <w:r>
-        <w:rPr>
-          <w:rFonts w:ascii="Times New Roman" w:hAnsi="Times New Roman" w:cs="Times New Roman"/>
-          <w:sz w:val="24"/>
-          <w:szCs w:val="24"/>
-        </w:rPr>
-        <w:t>XCode</w:t>
-      </w:r>
-      <w:proofErr w:type="spellEnd"/>
-      <w:r>
-        <w:rPr>
-          <w:rFonts w:ascii="Times New Roman" w:hAnsi="Times New Roman" w:cs="Times New Roman"/>
-          <w:sz w:val="24"/>
-          <w:szCs w:val="24"/>
-        </w:rPr>
-        <w:t xml:space="preserve"> and </w:t>
+        <w:t xml:space="preserve">clipse/NetBeans, XCode and </w:t>
       </w:r>
       <w:r>
         <w:rPr>
@@ -1522,34 +1504,14 @@
         </w:rPr>
         <w:t xml:space="preserve">” Project will be the responsibility of the Project Manager. The project manager for this project is </w:t>
       </w:r>
-      <w:proofErr w:type="spellStart"/>
-      <w:r>
-        <w:rPr>
-          <w:rFonts w:ascii="Times New Roman" w:hAnsi="Times New Roman" w:cs="Times New Roman"/>
-          <w:sz w:val="24"/>
-          <w:szCs w:val="24"/>
-        </w:rPr>
-        <w:t>Sirisha</w:t>
-      </w:r>
-      <w:proofErr w:type="spellEnd"/>
-      <w:r>
-        <w:rPr>
-          <w:rFonts w:ascii="Times New Roman" w:hAnsi="Times New Roman" w:cs="Times New Roman"/>
-          <w:sz w:val="24"/>
-          <w:szCs w:val="24"/>
-        </w:rPr>
-        <w:t xml:space="preserve"> </w:t>
-      </w:r>
-      <w:proofErr w:type="spellStart"/>
-      <w:r>
-        <w:rPr>
-          <w:rFonts w:ascii="Times New Roman" w:hAnsi="Times New Roman" w:cs="Times New Roman"/>
-          <w:sz w:val="24"/>
-          <w:szCs w:val="24"/>
-        </w:rPr>
-        <w:t>Vanamali</w:t>
-      </w:r>
-      <w:proofErr w:type="spellEnd"/>
+      <w:r>
+        <w:rPr>
+          <w:rFonts w:ascii="Times New Roman" w:hAnsi="Times New Roman" w:cs="Times New Roman"/>
+          <w:sz w:val="24"/>
+          <w:szCs w:val="24"/>
+        </w:rPr>
+        <w:t>Sirisha Vanamali</w:t>
+      </w:r>
       <w:r>
         <w:rPr>
           <w:rFonts w:ascii="Times New Roman" w:hAnsi="Times New Roman" w:cs="Times New Roman"/>
@@ -1933,7 +1895,25 @@
           <w:sz w:val="28"/>
           <w:szCs w:val="28"/>
         </w:rPr>
-        <w:t>Cost Management Plan:</w:t>
+        <w:t>Cost</w:t>
+      </w:r>
+      <w:r>
+        <w:rPr>
+          <w:rFonts w:ascii="Times New Roman" w:hAnsi="Times New Roman" w:cs="Times New Roman"/>
+          <w:b/>
+          <w:sz w:val="28"/>
+          <w:szCs w:val="28"/>
+        </w:rPr>
+        <w:t>/Effort</w:t>
+      </w:r>
+      <w:r>
+        <w:rPr>
+          <w:rFonts w:ascii="Times New Roman" w:hAnsi="Times New Roman" w:cs="Times New Roman"/>
+          <w:b/>
+          <w:sz w:val="28"/>
+          <w:szCs w:val="28"/>
+        </w:rPr>
+        <w:t xml:space="preserve"> Management Plan:</w:t>
       </w:r>
       <w:r>
         <w:rPr>
@@ -2162,8 +2142,7 @@
         <w:tblLook w:val="0000" w:firstRow="0" w:lastRow="0" w:firstColumn="0" w:lastColumn="0" w:noHBand="0" w:noVBand="0"/>
       </w:tblPr>
       <w:tblGrid>
-        <w:gridCol w:w="15"/>
-        <w:gridCol w:w="605"/>
+        <w:gridCol w:w="620"/>
         <w:gridCol w:w="4145"/>
         <w:gridCol w:w="1980"/>
         <w:gridCol w:w="2970"/>
@@ -2175,7 +2154,7 @@
         <w:tc>
           <w:tcPr>
             <w:tcW w:w="4765" w:type="dxa"/>
-            <w:gridSpan w:val="3"/>
+            <w:gridSpan w:val="2"/>
             <w:vAlign w:val="bottom"/>
           </w:tcPr>
           <w:p>
@@ -2245,7 +2224,7 @@
         <w:tc>
           <w:tcPr>
             <w:tcW w:w="4765" w:type="dxa"/>
-            <w:gridSpan w:val="3"/>
+            <w:gridSpan w:val="2"/>
             <w:vAlign w:val="bottom"/>
           </w:tcPr>
           <w:p>
@@ -2307,7 +2286,7 @@
         <w:tc>
           <w:tcPr>
             <w:tcW w:w="4765" w:type="dxa"/>
-            <w:gridSpan w:val="3"/>
+            <w:gridSpan w:val="2"/>
             <w:vAlign w:val="bottom"/>
           </w:tcPr>
           <w:p>
@@ -2369,7 +2348,7 @@
                 <w:sz w:val="24"/>
                 <w:szCs w:val="24"/>
               </w:rPr>
-              <w:t>10.58%</w:t>
+              <w:t>23.23%</w:t>
             </w:r>
           </w:p>
         </w:tc>
@@ -2381,7 +2360,7 @@
         <w:tc>
           <w:tcPr>
             <w:tcW w:w="4765" w:type="dxa"/>
-            <w:gridSpan w:val="3"/>
+            <w:gridSpan w:val="2"/>
             <w:vAlign w:val="bottom"/>
           </w:tcPr>
           <w:p>
@@ -2401,6 +2380,14 @@
               </w:rPr>
               <w:lastRenderedPageBreak/>
               <w:t>1.1 Research and discovery</w:t>
+            </w:r>
+            <w:r>
+              <w:rPr>
+                <w:rFonts w:ascii="Times New Roman" w:eastAsia="Times New Roman" w:hAnsi="Times New Roman" w:cs="Times New Roman"/>
+                <w:sz w:val="24"/>
+                <w:szCs w:val="24"/>
+              </w:rPr>
+              <w:t>/Requirement Gathering</w:t>
             </w:r>
           </w:p>
         </w:tc>
@@ -2452,7 +2439,7 @@
         <w:tc>
           <w:tcPr>
             <w:tcW w:w="4765" w:type="dxa"/>
-            <w:gridSpan w:val="3"/>
+            <w:gridSpan w:val="2"/>
             <w:vAlign w:val="bottom"/>
           </w:tcPr>
           <w:p>
@@ -2471,6 +2458,14 @@
                 <w:szCs w:val="24"/>
               </w:rPr>
               <w:t>1.2 Scope definition</w:t>
+            </w:r>
+            <w:r>
+              <w:rPr>
+                <w:rFonts w:ascii="Times New Roman" w:eastAsia="Times New Roman" w:hAnsi="Times New Roman" w:cs="Times New Roman"/>
+                <w:sz w:val="24"/>
+                <w:szCs w:val="24"/>
+              </w:rPr>
+              <w:t>/Problem Statement</w:t>
             </w:r>
           </w:p>
         </w:tc>
@@ -2522,7 +2517,7 @@
         <w:tc>
           <w:tcPr>
             <w:tcW w:w="4765" w:type="dxa"/>
-            <w:gridSpan w:val="3"/>
+            <w:gridSpan w:val="2"/>
             <w:vAlign w:val="bottom"/>
           </w:tcPr>
           <w:p>
@@ -2537,12 +2532,10 @@
             <w:r>
               <w:rPr>
                 <w:rFonts w:ascii="Times New Roman" w:eastAsia="Times New Roman" w:hAnsi="Times New Roman" w:cs="Times New Roman"/>
-                <w:b/>
-                <w:bCs/>
-                <w:sz w:val="24"/>
-                <w:szCs w:val="24"/>
-              </w:rPr>
-              <w:t>2. Design</w:t>
+                <w:sz w:val="24"/>
+                <w:szCs w:val="24"/>
+              </w:rPr>
+              <w:t>1.3 Functional Requirements</w:t>
             </w:r>
           </w:p>
         </w:tc>
@@ -2560,6 +2553,14 @@
                 <w:szCs w:val="24"/>
               </w:rPr>
             </w:pPr>
+            <w:r>
+              <w:rPr>
+                <w:rFonts w:ascii="Times New Roman" w:eastAsia="Times New Roman" w:hAnsi="Times New Roman" w:cs="Times New Roman"/>
+                <w:sz w:val="24"/>
+                <w:szCs w:val="24"/>
+              </w:rPr>
+              <w:t>140</w:t>
+            </w:r>
           </w:p>
         </w:tc>
         <w:tc>
@@ -2576,16 +2577,6 @@
                 <w:szCs w:val="24"/>
               </w:rPr>
             </w:pPr>
-            <w:r>
-              <w:rPr>
-                <w:rFonts w:ascii="Times New Roman" w:eastAsia="Times New Roman" w:hAnsi="Times New Roman" w:cs="Times New Roman"/>
-                <w:b/>
-                <w:bCs/>
-                <w:sz w:val="24"/>
-                <w:szCs w:val="24"/>
-              </w:rPr>
-              <w:t>11.90%</w:t>
-            </w:r>
           </w:p>
         </w:tc>
       </w:tr>
@@ -2595,7 +2586,7 @@
         </w:trPr>
         <w:tc>
           <w:tcPr>
-            <w:tcW w:w="620" w:type="dxa"/>
+            <w:tcW w:w="4765" w:type="dxa"/>
             <w:gridSpan w:val="2"/>
             <w:vAlign w:val="bottom"/>
           </w:tcPr>
@@ -2614,31 +2605,7 @@
                 <w:sz w:val="24"/>
                 <w:szCs w:val="24"/>
               </w:rPr>
-              <w:t>2.1</w:t>
-            </w:r>
-          </w:p>
-        </w:tc>
-        <w:tc>
-          <w:tcPr>
-            <w:tcW w:w="4145" w:type="dxa"/>
-            <w:vAlign w:val="bottom"/>
-          </w:tcPr>
-          <w:p>
-            <w:pPr>
-              <w:jc w:val="both"/>
-              <w:rPr>
-                <w:rFonts w:ascii="Times New Roman" w:eastAsia="Times New Roman" w:hAnsi="Times New Roman" w:cs="Times New Roman"/>
-                <w:sz w:val="24"/>
-                <w:szCs w:val="24"/>
-              </w:rPr>
-            </w:pPr>
-            <w:r>
-              <w:rPr>
-                <w:rFonts w:ascii="Times New Roman" w:eastAsia="Times New Roman" w:hAnsi="Times New Roman" w:cs="Times New Roman"/>
-                <w:sz w:val="24"/>
-                <w:szCs w:val="24"/>
-              </w:rPr>
-              <w:t>Web application design</w:t>
+              <w:t>1.4 Non-functional Requirements</w:t>
             </w:r>
           </w:p>
         </w:tc>
@@ -2689,7 +2656,7 @@
         </w:trPr>
         <w:tc>
           <w:tcPr>
-            <w:tcW w:w="620" w:type="dxa"/>
+            <w:tcW w:w="4765" w:type="dxa"/>
             <w:gridSpan w:val="2"/>
             <w:vAlign w:val="bottom"/>
           </w:tcPr>
@@ -2705,34 +2672,12 @@
             <w:r>
               <w:rPr>
                 <w:rFonts w:ascii="Times New Roman" w:eastAsia="Times New Roman" w:hAnsi="Times New Roman" w:cs="Times New Roman"/>
-                <w:sz w:val="24"/>
-                <w:szCs w:val="24"/>
-              </w:rPr>
-              <w:t>2.2</w:t>
-            </w:r>
-          </w:p>
-        </w:tc>
-        <w:tc>
-          <w:tcPr>
-            <w:tcW w:w="4145" w:type="dxa"/>
-            <w:vAlign w:val="bottom"/>
-          </w:tcPr>
-          <w:p>
-            <w:pPr>
-              <w:jc w:val="both"/>
-              <w:rPr>
-                <w:rFonts w:ascii="Times New Roman" w:eastAsia="Times New Roman" w:hAnsi="Times New Roman" w:cs="Times New Roman"/>
-                <w:sz w:val="24"/>
-                <w:szCs w:val="24"/>
-              </w:rPr>
-            </w:pPr>
-            <w:r>
-              <w:rPr>
-                <w:rFonts w:ascii="Times New Roman" w:eastAsia="Times New Roman" w:hAnsi="Times New Roman" w:cs="Times New Roman"/>
-                <w:sz w:val="24"/>
-                <w:szCs w:val="24"/>
-              </w:rPr>
-              <w:t>Visual design</w:t>
+                <w:b/>
+                <w:bCs/>
+                <w:sz w:val="24"/>
+                <w:szCs w:val="24"/>
+              </w:rPr>
+              <w:t>2. Design</w:t>
             </w:r>
           </w:p>
         </w:tc>
@@ -2750,14 +2695,6 @@
                 <w:szCs w:val="24"/>
               </w:rPr>
             </w:pPr>
-            <w:r>
-              <w:rPr>
-                <w:rFonts w:ascii="Times New Roman" w:eastAsia="Times New Roman" w:hAnsi="Times New Roman" w:cs="Times New Roman"/>
-                <w:sz w:val="24"/>
-                <w:szCs w:val="24"/>
-              </w:rPr>
-              <w:t>105</w:t>
-            </w:r>
           </w:p>
         </w:tc>
         <w:tc>
@@ -2774,6 +2711,16 @@
                 <w:szCs w:val="24"/>
               </w:rPr>
             </w:pPr>
+            <w:r>
+              <w:rPr>
+                <w:rFonts w:ascii="Times New Roman" w:eastAsia="Times New Roman" w:hAnsi="Times New Roman" w:cs="Times New Roman"/>
+                <w:b/>
+                <w:bCs/>
+                <w:sz w:val="24"/>
+                <w:szCs w:val="24"/>
+              </w:rPr>
+              <w:t>11.90%</w:t>
+            </w:r>
           </w:p>
         </w:tc>
       </w:tr>
@@ -2784,7 +2731,6 @@
         <w:tc>
           <w:tcPr>
             <w:tcW w:w="620" w:type="dxa"/>
-            <w:gridSpan w:val="2"/>
             <w:vAlign w:val="bottom"/>
           </w:tcPr>
           <w:p>
@@ -2802,7 +2748,7 @@
                 <w:sz w:val="24"/>
                 <w:szCs w:val="24"/>
               </w:rPr>
-              <w:t>2.3</w:t>
+              <w:t>2.1</w:t>
             </w:r>
           </w:p>
         </w:tc>
@@ -2826,7 +2772,15 @@
                 <w:sz w:val="24"/>
                 <w:szCs w:val="24"/>
               </w:rPr>
-              <w:t>User Experience</w:t>
+              <w:t>Mobile Application</w:t>
+            </w:r>
+            <w:r>
+              <w:rPr>
+                <w:rFonts w:ascii="Times New Roman" w:eastAsia="Times New Roman" w:hAnsi="Times New Roman" w:cs="Times New Roman"/>
+                <w:sz w:val="24"/>
+                <w:szCs w:val="24"/>
+              </w:rPr>
+              <w:t xml:space="preserve"> design</w:t>
             </w:r>
           </w:p>
         </w:tc>
@@ -2850,7 +2804,7 @@
                 <w:sz w:val="24"/>
                 <w:szCs w:val="24"/>
               </w:rPr>
-              <w:t>70</w:t>
+              <w:t>140</w:t>
             </w:r>
           </w:p>
         </w:tc>
@@ -2877,8 +2831,7 @@
         </w:trPr>
         <w:tc>
           <w:tcPr>
-            <w:tcW w:w="4765" w:type="dxa"/>
-            <w:gridSpan w:val="3"/>
+            <w:tcW w:w="620" w:type="dxa"/>
             <w:vAlign w:val="bottom"/>
           </w:tcPr>
           <w:p>
@@ -2893,12 +2846,42 @@
             <w:r>
               <w:rPr>
                 <w:rFonts w:ascii="Times New Roman" w:eastAsia="Times New Roman" w:hAnsi="Times New Roman" w:cs="Times New Roman"/>
-                <w:b/>
-                <w:bCs/>
-                <w:sz w:val="24"/>
-                <w:szCs w:val="24"/>
-              </w:rPr>
-              <w:t>3. Features</w:t>
+                <w:sz w:val="24"/>
+                <w:szCs w:val="24"/>
+              </w:rPr>
+              <w:t>2.2</w:t>
+            </w:r>
+          </w:p>
+        </w:tc>
+        <w:tc>
+          <w:tcPr>
+            <w:tcW w:w="4145" w:type="dxa"/>
+            <w:vAlign w:val="bottom"/>
+          </w:tcPr>
+          <w:p>
+            <w:pPr>
+              <w:jc w:val="both"/>
+              <w:rPr>
+                <w:rFonts w:ascii="Times New Roman" w:eastAsia="Times New Roman" w:hAnsi="Times New Roman" w:cs="Times New Roman"/>
+                <w:sz w:val="24"/>
+                <w:szCs w:val="24"/>
+              </w:rPr>
+            </w:pPr>
+            <w:r>
+              <w:rPr>
+                <w:rFonts w:ascii="Times New Roman" w:eastAsia="Times New Roman" w:hAnsi="Times New Roman" w:cs="Times New Roman"/>
+                <w:sz w:val="24"/>
+                <w:szCs w:val="24"/>
+              </w:rPr>
+              <w:t>Standalone application</w:t>
+            </w:r>
+            <w:r>
+              <w:rPr>
+                <w:rFonts w:ascii="Times New Roman" w:eastAsia="Times New Roman" w:hAnsi="Times New Roman" w:cs="Times New Roman"/>
+                <w:sz w:val="24"/>
+                <w:szCs w:val="24"/>
+              </w:rPr>
+              <w:t xml:space="preserve"> design</w:t>
             </w:r>
           </w:p>
         </w:tc>
@@ -2916,6 +2899,14 @@
                 <w:szCs w:val="24"/>
               </w:rPr>
             </w:pPr>
+            <w:r>
+              <w:rPr>
+                <w:rFonts w:ascii="Times New Roman" w:eastAsia="Times New Roman" w:hAnsi="Times New Roman" w:cs="Times New Roman"/>
+                <w:sz w:val="24"/>
+                <w:szCs w:val="24"/>
+              </w:rPr>
+              <w:t>105</w:t>
+            </w:r>
           </w:p>
         </w:tc>
         <w:tc>
@@ -2932,16 +2923,6 @@
                 <w:szCs w:val="24"/>
               </w:rPr>
             </w:pPr>
-            <w:r>
-              <w:rPr>
-                <w:rFonts w:ascii="Times New Roman" w:eastAsia="Times New Roman" w:hAnsi="Times New Roman" w:cs="Times New Roman"/>
-                <w:b/>
-                <w:bCs/>
-                <w:sz w:val="24"/>
-                <w:szCs w:val="24"/>
-              </w:rPr>
-              <w:t>23.89%</w:t>
-            </w:r>
           </w:p>
         </w:tc>
       </w:tr>
@@ -2952,7 +2933,6 @@
         <w:tc>
           <w:tcPr>
             <w:tcW w:w="620" w:type="dxa"/>
-            <w:gridSpan w:val="2"/>
             <w:vAlign w:val="bottom"/>
           </w:tcPr>
           <w:p>
@@ -2970,7 +2950,7 @@
                 <w:sz w:val="24"/>
                 <w:szCs w:val="24"/>
               </w:rPr>
-              <w:t>3.1</w:t>
+              <w:t>2.3</w:t>
             </w:r>
           </w:p>
         </w:tc>
@@ -2994,7 +2974,7 @@
                 <w:sz w:val="24"/>
                 <w:szCs w:val="24"/>
               </w:rPr>
-              <w:t>Web application features</w:t>
+              <w:t>Configuring notifications and sequencing screens appropriately.</w:t>
             </w:r>
           </w:p>
         </w:tc>
@@ -3018,7 +2998,7 @@
                 <w:sz w:val="24"/>
                 <w:szCs w:val="24"/>
               </w:rPr>
-              <w:t>140</w:t>
+              <w:t>70</w:t>
             </w:r>
           </w:p>
         </w:tc>
@@ -3045,7 +3025,7 @@
         </w:trPr>
         <w:tc>
           <w:tcPr>
-            <w:tcW w:w="620" w:type="dxa"/>
+            <w:tcW w:w="4765" w:type="dxa"/>
             <w:gridSpan w:val="2"/>
             <w:vAlign w:val="bottom"/>
           </w:tcPr>
@@ -3061,34 +3041,32 @@
             <w:r>
               <w:rPr>
                 <w:rFonts w:ascii="Times New Roman" w:eastAsia="Times New Roman" w:hAnsi="Times New Roman" w:cs="Times New Roman"/>
-                <w:sz w:val="24"/>
-                <w:szCs w:val="24"/>
-              </w:rPr>
-              <w:t>3.2</w:t>
-            </w:r>
-          </w:p>
-        </w:tc>
-        <w:tc>
-          <w:tcPr>
-            <w:tcW w:w="4145" w:type="dxa"/>
-            <w:vAlign w:val="bottom"/>
-          </w:tcPr>
-          <w:p>
-            <w:pPr>
-              <w:jc w:val="both"/>
-              <w:rPr>
-                <w:rFonts w:ascii="Times New Roman" w:eastAsia="Times New Roman" w:hAnsi="Times New Roman" w:cs="Times New Roman"/>
-                <w:sz w:val="24"/>
-                <w:szCs w:val="24"/>
-              </w:rPr>
-            </w:pPr>
-            <w:r>
-              <w:rPr>
-                <w:rFonts w:ascii="Times New Roman" w:eastAsia="Times New Roman" w:hAnsi="Times New Roman" w:cs="Times New Roman"/>
-                <w:sz w:val="24"/>
-                <w:szCs w:val="24"/>
-              </w:rPr>
-              <w:t>Admin login</w:t>
+                <w:b/>
+                <w:bCs/>
+                <w:sz w:val="24"/>
+                <w:szCs w:val="24"/>
+              </w:rPr>
+              <w:t>3.</w:t>
+            </w:r>
+            <w:r>
+              <w:rPr>
+                <w:rFonts w:ascii="Times New Roman" w:eastAsia="Times New Roman" w:hAnsi="Times New Roman" w:cs="Times New Roman"/>
+                <w:b/>
+                <w:bCs/>
+                <w:sz w:val="24"/>
+                <w:szCs w:val="24"/>
+              </w:rPr>
+              <w:t xml:space="preserve"> Core</w:t>
+            </w:r>
+            <w:r>
+              <w:rPr>
+                <w:rFonts w:ascii="Times New Roman" w:eastAsia="Times New Roman" w:hAnsi="Times New Roman" w:cs="Times New Roman"/>
+                <w:b/>
+                <w:bCs/>
+                <w:sz w:val="24"/>
+                <w:szCs w:val="24"/>
+              </w:rPr>
+              <w:t xml:space="preserve"> Features</w:t>
             </w:r>
           </w:p>
         </w:tc>
@@ -3106,14 +3084,6 @@
                 <w:szCs w:val="24"/>
               </w:rPr>
             </w:pPr>
-            <w:r>
-              <w:rPr>
-                <w:rFonts w:ascii="Times New Roman" w:eastAsia="Times New Roman" w:hAnsi="Times New Roman" w:cs="Times New Roman"/>
-                <w:sz w:val="24"/>
-                <w:szCs w:val="24"/>
-              </w:rPr>
-              <w:t>70</w:t>
-            </w:r>
           </w:p>
         </w:tc>
         <w:tc>
@@ -3130,6 +3100,16 @@
                 <w:szCs w:val="24"/>
               </w:rPr>
             </w:pPr>
+            <w:r>
+              <w:rPr>
+                <w:rFonts w:ascii="Times New Roman" w:eastAsia="Times New Roman" w:hAnsi="Times New Roman" w:cs="Times New Roman"/>
+                <w:b/>
+                <w:bCs/>
+                <w:sz w:val="24"/>
+                <w:szCs w:val="24"/>
+              </w:rPr>
+              <w:t>23.89%</w:t>
+            </w:r>
           </w:p>
         </w:tc>
       </w:tr>
@@ -3140,7 +3120,6 @@
         <w:tc>
           <w:tcPr>
             <w:tcW w:w="620" w:type="dxa"/>
-            <w:gridSpan w:val="2"/>
             <w:vAlign w:val="bottom"/>
           </w:tcPr>
           <w:p>
@@ -3158,7 +3137,7 @@
                 <w:sz w:val="24"/>
                 <w:szCs w:val="24"/>
               </w:rPr>
-              <w:t>3.3</w:t>
+              <w:t>3.1</w:t>
             </w:r>
           </w:p>
         </w:tc>
@@ -3182,7 +3161,7 @@
                 <w:sz w:val="24"/>
                 <w:szCs w:val="24"/>
               </w:rPr>
-              <w:t>Faculty login</w:t>
+              <w:t>Admin login</w:t>
             </w:r>
           </w:p>
         </w:tc>
@@ -3234,7 +3213,6 @@
         <w:tc>
           <w:tcPr>
             <w:tcW w:w="620" w:type="dxa"/>
-            <w:gridSpan w:val="2"/>
             <w:vAlign w:val="bottom"/>
           </w:tcPr>
           <w:p>
@@ -3252,7 +3230,7 @@
                 <w:sz w:val="24"/>
                 <w:szCs w:val="24"/>
               </w:rPr>
-              <w:t>3.4</w:t>
+              <w:t>3.2</w:t>
             </w:r>
           </w:p>
         </w:tc>
@@ -3276,7 +3254,15 @@
                 <w:sz w:val="24"/>
                 <w:szCs w:val="24"/>
               </w:rPr>
-              <w:t>Scheduling courses</w:t>
+              <w:t>Instructor</w:t>
+            </w:r>
+            <w:r>
+              <w:rPr>
+                <w:rFonts w:ascii="Times New Roman" w:eastAsia="Times New Roman" w:hAnsi="Times New Roman" w:cs="Times New Roman"/>
+                <w:sz w:val="24"/>
+                <w:szCs w:val="24"/>
+              </w:rPr>
+              <w:t xml:space="preserve"> login</w:t>
             </w:r>
           </w:p>
         </w:tc>
@@ -3300,7 +3286,7 @@
                 <w:sz w:val="24"/>
                 <w:szCs w:val="24"/>
               </w:rPr>
-              <w:t>140</w:t>
+              <w:t>70</w:t>
             </w:r>
           </w:p>
         </w:tc>
@@ -3328,7 +3314,6 @@
         <w:tc>
           <w:tcPr>
             <w:tcW w:w="620" w:type="dxa"/>
-            <w:gridSpan w:val="2"/>
             <w:vAlign w:val="bottom"/>
           </w:tcPr>
           <w:p>
@@ -3346,7 +3331,7 @@
                 <w:sz w:val="24"/>
                 <w:szCs w:val="24"/>
               </w:rPr>
-              <w:t>3.5</w:t>
+              <w:t>3.3</w:t>
             </w:r>
           </w:p>
         </w:tc>
@@ -3370,7 +3355,7 @@
                 <w:sz w:val="24"/>
                 <w:szCs w:val="24"/>
               </w:rPr>
-              <w:t>Display Schedule</w:t>
+              <w:t>Student Login</w:t>
             </w:r>
           </w:p>
         </w:tc>
@@ -3394,7 +3379,7 @@
                 <w:sz w:val="24"/>
                 <w:szCs w:val="24"/>
               </w:rPr>
-              <w:t>140</w:t>
+              <w:t>70</w:t>
             </w:r>
           </w:p>
         </w:tc>
@@ -3422,7 +3407,6 @@
         <w:tc>
           <w:tcPr>
             <w:tcW w:w="620" w:type="dxa"/>
-            <w:gridSpan w:val="2"/>
             <w:vAlign w:val="bottom"/>
           </w:tcPr>
           <w:p>
@@ -3440,7 +3424,7 @@
                 <w:sz w:val="24"/>
                 <w:szCs w:val="24"/>
               </w:rPr>
-              <w:t>3.6</w:t>
+              <w:t>3.4</w:t>
             </w:r>
           </w:p>
         </w:tc>
@@ -3464,7 +3448,15 @@
                 <w:sz w:val="24"/>
                 <w:szCs w:val="24"/>
               </w:rPr>
-              <w:t xml:space="preserve">Faculty information update </w:t>
+              <w:t xml:space="preserve">Display </w:t>
+            </w:r>
+            <w:r>
+              <w:rPr>
+                <w:rFonts w:ascii="Times New Roman" w:eastAsia="Times New Roman" w:hAnsi="Times New Roman" w:cs="Times New Roman"/>
+                <w:sz w:val="24"/>
+                <w:szCs w:val="24"/>
+              </w:rPr>
+              <w:t>Courses</w:t>
             </w:r>
           </w:p>
         </w:tc>
@@ -3488,7 +3480,7 @@
                 <w:sz w:val="24"/>
                 <w:szCs w:val="24"/>
               </w:rPr>
-              <w:t>70</w:t>
+              <w:t>20</w:t>
             </w:r>
           </w:p>
         </w:tc>
@@ -3515,8 +3507,7 @@
         </w:trPr>
         <w:tc>
           <w:tcPr>
-            <w:tcW w:w="4765" w:type="dxa"/>
-            <w:gridSpan w:val="3"/>
+            <w:tcW w:w="620" w:type="dxa"/>
             <w:vAlign w:val="bottom"/>
           </w:tcPr>
           <w:p>
@@ -3531,12 +3522,42 @@
             <w:r>
               <w:rPr>
                 <w:rFonts w:ascii="Times New Roman" w:eastAsia="Times New Roman" w:hAnsi="Times New Roman" w:cs="Times New Roman"/>
-                <w:b/>
-                <w:bCs/>
-                <w:sz w:val="24"/>
-                <w:szCs w:val="24"/>
-              </w:rPr>
-              <w:t>4. Human Resource Management</w:t>
+                <w:sz w:val="24"/>
+                <w:szCs w:val="24"/>
+              </w:rPr>
+              <w:t>3.5</w:t>
+            </w:r>
+          </w:p>
+        </w:tc>
+        <w:tc>
+          <w:tcPr>
+            <w:tcW w:w="4145" w:type="dxa"/>
+            <w:vAlign w:val="bottom"/>
+          </w:tcPr>
+          <w:p>
+            <w:pPr>
+              <w:jc w:val="both"/>
+              <w:rPr>
+                <w:rFonts w:ascii="Times New Roman" w:eastAsia="Times New Roman" w:hAnsi="Times New Roman" w:cs="Times New Roman"/>
+                <w:sz w:val="24"/>
+                <w:szCs w:val="24"/>
+              </w:rPr>
+            </w:pPr>
+            <w:r>
+              <w:rPr>
+                <w:rFonts w:ascii="Times New Roman" w:eastAsia="Times New Roman" w:hAnsi="Times New Roman" w:cs="Times New Roman"/>
+                <w:sz w:val="24"/>
+                <w:szCs w:val="24"/>
+              </w:rPr>
+              <w:t>Display attendance Percentage as a bar graph</w:t>
+            </w:r>
+            <w:r>
+              <w:rPr>
+                <w:rFonts w:ascii="Times New Roman" w:eastAsia="Times New Roman" w:hAnsi="Times New Roman" w:cs="Times New Roman"/>
+                <w:sz w:val="24"/>
+                <w:szCs w:val="24"/>
+              </w:rPr>
+              <w:t xml:space="preserve"> </w:t>
             </w:r>
           </w:p>
         </w:tc>
@@ -3554,6 +3575,14 @@
                 <w:szCs w:val="24"/>
               </w:rPr>
             </w:pPr>
+            <w:r>
+              <w:rPr>
+                <w:rFonts w:ascii="Times New Roman" w:eastAsia="Times New Roman" w:hAnsi="Times New Roman" w:cs="Times New Roman"/>
+                <w:sz w:val="24"/>
+                <w:szCs w:val="24"/>
+              </w:rPr>
+              <w:t>70</w:t>
+            </w:r>
           </w:p>
         </w:tc>
         <w:tc>
@@ -3570,16 +3599,6 @@
                 <w:szCs w:val="24"/>
               </w:rPr>
             </w:pPr>
-            <w:r>
-              <w:rPr>
-                <w:rFonts w:ascii="Times New Roman" w:eastAsia="Times New Roman" w:hAnsi="Times New Roman" w:cs="Times New Roman"/>
-                <w:b/>
-                <w:bCs/>
-                <w:sz w:val="24"/>
-                <w:szCs w:val="24"/>
-              </w:rPr>
-              <w:t>3.96%</w:t>
-            </w:r>
           </w:p>
         </w:tc>
       </w:tr>
@@ -3590,7 +3609,6 @@
         <w:tc>
           <w:tcPr>
             <w:tcW w:w="620" w:type="dxa"/>
-            <w:gridSpan w:val="2"/>
             <w:vAlign w:val="bottom"/>
           </w:tcPr>
           <w:p>
@@ -3608,7 +3626,7 @@
                 <w:sz w:val="24"/>
                 <w:szCs w:val="24"/>
               </w:rPr>
-              <w:t>4.1</w:t>
+              <w:t>3.6</w:t>
             </w:r>
           </w:p>
         </w:tc>
@@ -3632,7 +3650,7 @@
                 <w:sz w:val="24"/>
                 <w:szCs w:val="24"/>
               </w:rPr>
-              <w:t>Training</w:t>
+              <w:t>Generate QR</w:t>
             </w:r>
           </w:p>
         </w:tc>
@@ -3656,7 +3674,7 @@
                 <w:sz w:val="24"/>
                 <w:szCs w:val="24"/>
               </w:rPr>
-              <w:t>105</w:t>
+              <w:t>260</w:t>
             </w:r>
           </w:p>
         </w:tc>
@@ -3683,8 +3701,7 @@
         </w:trPr>
         <w:tc>
           <w:tcPr>
-            <w:tcW w:w="4765" w:type="dxa"/>
-            <w:gridSpan w:val="3"/>
+            <w:tcW w:w="620" w:type="dxa"/>
             <w:vAlign w:val="bottom"/>
           </w:tcPr>
           <w:p>
@@ -3699,12 +3716,34 @@
             <w:r>
               <w:rPr>
                 <w:rFonts w:ascii="Times New Roman" w:eastAsia="Times New Roman" w:hAnsi="Times New Roman" w:cs="Times New Roman"/>
-                <w:b/>
-                <w:bCs/>
-                <w:sz w:val="24"/>
-                <w:szCs w:val="24"/>
-              </w:rPr>
-              <w:t>5. Testing</w:t>
+                <w:sz w:val="24"/>
+                <w:szCs w:val="24"/>
+              </w:rPr>
+              <w:t>3.7</w:t>
+            </w:r>
+          </w:p>
+        </w:tc>
+        <w:tc>
+          <w:tcPr>
+            <w:tcW w:w="4145" w:type="dxa"/>
+            <w:vAlign w:val="bottom"/>
+          </w:tcPr>
+          <w:p>
+            <w:pPr>
+              <w:jc w:val="both"/>
+              <w:rPr>
+                <w:rFonts w:ascii="Times New Roman" w:eastAsia="Times New Roman" w:hAnsi="Times New Roman" w:cs="Times New Roman"/>
+                <w:sz w:val="24"/>
+                <w:szCs w:val="24"/>
+              </w:rPr>
+            </w:pPr>
+            <w:r>
+              <w:rPr>
+                <w:rFonts w:ascii="Times New Roman" w:eastAsia="Times New Roman" w:hAnsi="Times New Roman" w:cs="Times New Roman"/>
+                <w:sz w:val="24"/>
+                <w:szCs w:val="24"/>
+              </w:rPr>
+              <w:t>Scan and Capture QR</w:t>
             </w:r>
           </w:p>
         </w:tc>
@@ -3722,6 +3761,14 @@
                 <w:szCs w:val="24"/>
               </w:rPr>
             </w:pPr>
+            <w:r>
+              <w:rPr>
+                <w:rFonts w:ascii="Times New Roman" w:eastAsia="Times New Roman" w:hAnsi="Times New Roman" w:cs="Times New Roman"/>
+                <w:sz w:val="24"/>
+                <w:szCs w:val="24"/>
+              </w:rPr>
+              <w:t>70</w:t>
+            </w:r>
           </w:p>
         </w:tc>
         <w:tc>
@@ -3738,16 +3785,6 @@
                 <w:szCs w:val="24"/>
               </w:rPr>
             </w:pPr>
-            <w:r>
-              <w:rPr>
-                <w:rFonts w:ascii="Times New Roman" w:eastAsia="Times New Roman" w:hAnsi="Times New Roman" w:cs="Times New Roman"/>
-                <w:b/>
-                <w:bCs/>
-                <w:sz w:val="24"/>
-                <w:szCs w:val="24"/>
-              </w:rPr>
-              <w:t>22.48%</w:t>
-            </w:r>
           </w:p>
         </w:tc>
       </w:tr>
@@ -3757,7 +3794,7 @@
         </w:trPr>
         <w:tc>
           <w:tcPr>
-            <w:tcW w:w="620" w:type="dxa"/>
+            <w:tcW w:w="4765" w:type="dxa"/>
             <w:gridSpan w:val="2"/>
             <w:vAlign w:val="bottom"/>
           </w:tcPr>
@@ -3773,34 +3810,12 @@
             <w:r>
               <w:rPr>
                 <w:rFonts w:ascii="Times New Roman" w:eastAsia="Times New Roman" w:hAnsi="Times New Roman" w:cs="Times New Roman"/>
-                <w:sz w:val="24"/>
-                <w:szCs w:val="24"/>
-              </w:rPr>
-              <w:t>5.1</w:t>
-            </w:r>
-          </w:p>
-        </w:tc>
-        <w:tc>
-          <w:tcPr>
-            <w:tcW w:w="4145" w:type="dxa"/>
-            <w:vAlign w:val="bottom"/>
-          </w:tcPr>
-          <w:p>
-            <w:pPr>
-              <w:jc w:val="both"/>
-              <w:rPr>
-                <w:rFonts w:ascii="Times New Roman" w:eastAsia="Times New Roman" w:hAnsi="Times New Roman" w:cs="Times New Roman"/>
-                <w:sz w:val="24"/>
-                <w:szCs w:val="24"/>
-              </w:rPr>
-            </w:pPr>
-            <w:r>
-              <w:rPr>
-                <w:rFonts w:ascii="Times New Roman" w:eastAsia="Times New Roman" w:hAnsi="Times New Roman" w:cs="Times New Roman"/>
-                <w:sz w:val="24"/>
-                <w:szCs w:val="24"/>
-              </w:rPr>
-              <w:t xml:space="preserve">Test plan preparation </w:t>
+                <w:b/>
+                <w:bCs/>
+                <w:sz w:val="24"/>
+                <w:szCs w:val="24"/>
+              </w:rPr>
+              <w:t>4. Human Resource Management</w:t>
             </w:r>
           </w:p>
         </w:tc>
@@ -3818,14 +3833,6 @@
                 <w:szCs w:val="24"/>
               </w:rPr>
             </w:pPr>
-            <w:r>
-              <w:rPr>
-                <w:rFonts w:ascii="Times New Roman" w:eastAsia="Times New Roman" w:hAnsi="Times New Roman" w:cs="Times New Roman"/>
-                <w:sz w:val="24"/>
-                <w:szCs w:val="24"/>
-              </w:rPr>
-              <w:t>105</w:t>
-            </w:r>
           </w:p>
         </w:tc>
         <w:tc>
@@ -3842,6 +3849,16 @@
                 <w:szCs w:val="24"/>
               </w:rPr>
             </w:pPr>
+            <w:r>
+              <w:rPr>
+                <w:rFonts w:ascii="Times New Roman" w:eastAsia="Times New Roman" w:hAnsi="Times New Roman" w:cs="Times New Roman"/>
+                <w:b/>
+                <w:bCs/>
+                <w:sz w:val="24"/>
+                <w:szCs w:val="24"/>
+              </w:rPr>
+              <w:t>3.96%</w:t>
+            </w:r>
           </w:p>
         </w:tc>
       </w:tr>
@@ -3852,7 +3869,6 @@
         <w:tc>
           <w:tcPr>
             <w:tcW w:w="620" w:type="dxa"/>
-            <w:gridSpan w:val="2"/>
             <w:vAlign w:val="bottom"/>
           </w:tcPr>
           <w:p>
@@ -3870,7 +3886,7 @@
                 <w:sz w:val="24"/>
                 <w:szCs w:val="24"/>
               </w:rPr>
-              <w:t>5.2</w:t>
+              <w:t>4.1</w:t>
             </w:r>
           </w:p>
         </w:tc>
@@ -3894,7 +3910,7 @@
                 <w:sz w:val="24"/>
                 <w:szCs w:val="24"/>
               </w:rPr>
-              <w:t>Test cases drafting</w:t>
+              <w:t>Training</w:t>
             </w:r>
           </w:p>
         </w:tc>
@@ -3918,7 +3934,7 @@
                 <w:sz w:val="24"/>
                 <w:szCs w:val="24"/>
               </w:rPr>
-              <w:t>140</w:t>
+              <w:t>105</w:t>
             </w:r>
           </w:p>
         </w:tc>
@@ -3945,7 +3961,7 @@
         </w:trPr>
         <w:tc>
           <w:tcPr>
-            <w:tcW w:w="620" w:type="dxa"/>
+            <w:tcW w:w="4765" w:type="dxa"/>
             <w:gridSpan w:val="2"/>
             <w:vAlign w:val="bottom"/>
           </w:tcPr>
@@ -3961,34 +3977,12 @@
             <w:r>
               <w:rPr>
                 <w:rFonts w:ascii="Times New Roman" w:eastAsia="Times New Roman" w:hAnsi="Times New Roman" w:cs="Times New Roman"/>
-                <w:sz w:val="24"/>
-                <w:szCs w:val="24"/>
-              </w:rPr>
-              <w:t>5.3</w:t>
-            </w:r>
-          </w:p>
-        </w:tc>
-        <w:tc>
-          <w:tcPr>
-            <w:tcW w:w="4145" w:type="dxa"/>
-            <w:vAlign w:val="bottom"/>
-          </w:tcPr>
-          <w:p>
-            <w:pPr>
-              <w:jc w:val="both"/>
-              <w:rPr>
-                <w:rFonts w:ascii="Times New Roman" w:eastAsia="Times New Roman" w:hAnsi="Times New Roman" w:cs="Times New Roman"/>
-                <w:sz w:val="24"/>
-                <w:szCs w:val="24"/>
-              </w:rPr>
-            </w:pPr>
-            <w:r>
-              <w:rPr>
-                <w:rFonts w:ascii="Times New Roman" w:eastAsia="Times New Roman" w:hAnsi="Times New Roman" w:cs="Times New Roman"/>
-                <w:sz w:val="24"/>
-                <w:szCs w:val="24"/>
-              </w:rPr>
-              <w:t>Test cases execution</w:t>
+                <w:b/>
+                <w:bCs/>
+                <w:sz w:val="24"/>
+                <w:szCs w:val="24"/>
+              </w:rPr>
+              <w:t>5. Testing</w:t>
             </w:r>
           </w:p>
         </w:tc>
@@ -4006,14 +4000,6 @@
                 <w:szCs w:val="24"/>
               </w:rPr>
             </w:pPr>
-            <w:r>
-              <w:rPr>
-                <w:rFonts w:ascii="Times New Roman" w:eastAsia="Times New Roman" w:hAnsi="Times New Roman" w:cs="Times New Roman"/>
-                <w:sz w:val="24"/>
-                <w:szCs w:val="24"/>
-              </w:rPr>
-              <w:t>105</w:t>
-            </w:r>
           </w:p>
         </w:tc>
         <w:tc>
@@ -4030,6 +4016,16 @@
                 <w:szCs w:val="24"/>
               </w:rPr>
             </w:pPr>
+            <w:r>
+              <w:rPr>
+                <w:rFonts w:ascii="Times New Roman" w:eastAsia="Times New Roman" w:hAnsi="Times New Roman" w:cs="Times New Roman"/>
+                <w:b/>
+                <w:bCs/>
+                <w:sz w:val="24"/>
+                <w:szCs w:val="24"/>
+              </w:rPr>
+              <w:t>22.48%</w:t>
+            </w:r>
           </w:p>
         </w:tc>
       </w:tr>
@@ -4040,7 +4036,6 @@
         <w:tc>
           <w:tcPr>
             <w:tcW w:w="620" w:type="dxa"/>
-            <w:gridSpan w:val="2"/>
             <w:vAlign w:val="bottom"/>
           </w:tcPr>
           <w:p>
@@ -4058,7 +4053,7 @@
                 <w:sz w:val="24"/>
                 <w:szCs w:val="24"/>
               </w:rPr>
-              <w:t>5.4</w:t>
+              <w:t>5.1</w:t>
             </w:r>
           </w:p>
         </w:tc>
@@ -4082,7 +4077,7 @@
                 <w:sz w:val="24"/>
                 <w:szCs w:val="24"/>
               </w:rPr>
-              <w:t>User Testing</w:t>
+              <w:t xml:space="preserve">Test plan preparation </w:t>
             </w:r>
           </w:p>
         </w:tc>
@@ -4106,7 +4101,7 @@
                 <w:sz w:val="24"/>
                 <w:szCs w:val="24"/>
               </w:rPr>
-              <w:t>140</w:t>
+              <w:t>105</w:t>
             </w:r>
           </w:p>
         </w:tc>
@@ -4134,7 +4129,6 @@
         <w:tc>
           <w:tcPr>
             <w:tcW w:w="620" w:type="dxa"/>
-            <w:gridSpan w:val="2"/>
             <w:vAlign w:val="bottom"/>
           </w:tcPr>
           <w:p>
@@ -4152,7 +4146,7 @@
                 <w:sz w:val="24"/>
                 <w:szCs w:val="24"/>
               </w:rPr>
-              <w:t>5.5</w:t>
+              <w:t>5.2</w:t>
             </w:r>
           </w:p>
         </w:tc>
@@ -4176,7 +4170,7 @@
                 <w:sz w:val="24"/>
                 <w:szCs w:val="24"/>
               </w:rPr>
-              <w:t>Deployment testing</w:t>
+              <w:t>Test cases drafting</w:t>
             </w:r>
           </w:p>
         </w:tc>
@@ -4200,7 +4194,7 @@
                 <w:sz w:val="24"/>
                 <w:szCs w:val="24"/>
               </w:rPr>
-              <w:t>105</w:t>
+              <w:t>140</w:t>
             </w:r>
           </w:p>
         </w:tc>
@@ -4227,8 +4221,7 @@
         </w:trPr>
         <w:tc>
           <w:tcPr>
-            <w:tcW w:w="4765" w:type="dxa"/>
-            <w:gridSpan w:val="3"/>
+            <w:tcW w:w="620" w:type="dxa"/>
             <w:vAlign w:val="bottom"/>
           </w:tcPr>
           <w:p>
@@ -4243,12 +4236,34 @@
             <w:r>
               <w:rPr>
                 <w:rFonts w:ascii="Times New Roman" w:eastAsia="Times New Roman" w:hAnsi="Times New Roman" w:cs="Times New Roman"/>
-                <w:b/>
-                <w:bCs/>
-                <w:sz w:val="24"/>
-                <w:szCs w:val="24"/>
-              </w:rPr>
-              <w:t>6. Infrastructure</w:t>
+                <w:sz w:val="24"/>
+                <w:szCs w:val="24"/>
+              </w:rPr>
+              <w:t>5.3</w:t>
+            </w:r>
+          </w:p>
+        </w:tc>
+        <w:tc>
+          <w:tcPr>
+            <w:tcW w:w="4145" w:type="dxa"/>
+            <w:vAlign w:val="bottom"/>
+          </w:tcPr>
+          <w:p>
+            <w:pPr>
+              <w:jc w:val="both"/>
+              <w:rPr>
+                <w:rFonts w:ascii="Times New Roman" w:eastAsia="Times New Roman" w:hAnsi="Times New Roman" w:cs="Times New Roman"/>
+                <w:sz w:val="24"/>
+                <w:szCs w:val="24"/>
+              </w:rPr>
+            </w:pPr>
+            <w:r>
+              <w:rPr>
+                <w:rFonts w:ascii="Times New Roman" w:eastAsia="Times New Roman" w:hAnsi="Times New Roman" w:cs="Times New Roman"/>
+                <w:sz w:val="24"/>
+                <w:szCs w:val="24"/>
+              </w:rPr>
+              <w:t>Test cases execution</w:t>
             </w:r>
           </w:p>
         </w:tc>
@@ -4266,6 +4281,14 @@
                 <w:szCs w:val="24"/>
               </w:rPr>
             </w:pPr>
+            <w:r>
+              <w:rPr>
+                <w:rFonts w:ascii="Times New Roman" w:eastAsia="Times New Roman" w:hAnsi="Times New Roman" w:cs="Times New Roman"/>
+                <w:sz w:val="24"/>
+                <w:szCs w:val="24"/>
+              </w:rPr>
+              <w:t>105</w:t>
+            </w:r>
           </w:p>
         </w:tc>
         <w:tc>
@@ -4282,16 +4305,6 @@
                 <w:szCs w:val="24"/>
               </w:rPr>
             </w:pPr>
-            <w:r>
-              <w:rPr>
-                <w:rFonts w:ascii="Times New Roman" w:eastAsia="Times New Roman" w:hAnsi="Times New Roman" w:cs="Times New Roman"/>
-                <w:b/>
-                <w:bCs/>
-                <w:sz w:val="24"/>
-                <w:szCs w:val="24"/>
-              </w:rPr>
-              <w:t>14.54%</w:t>
-            </w:r>
           </w:p>
         </w:tc>
       </w:tr>
@@ -4302,7 +4315,6 @@
         <w:tc>
           <w:tcPr>
             <w:tcW w:w="620" w:type="dxa"/>
-            <w:gridSpan w:val="2"/>
             <w:vAlign w:val="bottom"/>
           </w:tcPr>
           <w:p>
@@ -4320,7 +4332,7 @@
                 <w:sz w:val="24"/>
                 <w:szCs w:val="24"/>
               </w:rPr>
-              <w:t>6.1</w:t>
+              <w:t>5.4</w:t>
             </w:r>
           </w:p>
         </w:tc>
@@ -4344,7 +4356,7 @@
                 <w:sz w:val="24"/>
                 <w:szCs w:val="24"/>
               </w:rPr>
-              <w:t>Initial setup</w:t>
+              <w:t>User Testing</w:t>
             </w:r>
           </w:p>
         </w:tc>
@@ -4368,7 +4380,7 @@
                 <w:sz w:val="24"/>
                 <w:szCs w:val="24"/>
               </w:rPr>
-              <w:t>70</w:t>
+              <w:t>140</w:t>
             </w:r>
           </w:p>
         </w:tc>
@@ -4396,7 +4408,6 @@
         <w:tc>
           <w:tcPr>
             <w:tcW w:w="620" w:type="dxa"/>
-            <w:gridSpan w:val="2"/>
             <w:vAlign w:val="bottom"/>
           </w:tcPr>
           <w:p>
@@ -4414,7 +4425,7 @@
                 <w:sz w:val="24"/>
                 <w:szCs w:val="24"/>
               </w:rPr>
-              <w:t>6.2</w:t>
+              <w:t>5.5</w:t>
             </w:r>
           </w:p>
         </w:tc>
@@ -4438,7 +4449,7 @@
                 <w:sz w:val="24"/>
                 <w:szCs w:val="24"/>
               </w:rPr>
-              <w:t>Data Storage</w:t>
+              <w:t>Deployment testing</w:t>
             </w:r>
           </w:p>
         </w:tc>
@@ -4462,7 +4473,7 @@
                 <w:sz w:val="24"/>
                 <w:szCs w:val="24"/>
               </w:rPr>
-              <w:t>140</w:t>
+              <w:t>105</w:t>
             </w:r>
           </w:p>
         </w:tc>
@@ -4489,7 +4500,7 @@
         </w:trPr>
         <w:tc>
           <w:tcPr>
-            <w:tcW w:w="620" w:type="dxa"/>
+            <w:tcW w:w="4765" w:type="dxa"/>
             <w:gridSpan w:val="2"/>
             <w:vAlign w:val="bottom"/>
           </w:tcPr>
@@ -4505,34 +4516,12 @@
             <w:r>
               <w:rPr>
                 <w:rFonts w:ascii="Times New Roman" w:eastAsia="Times New Roman" w:hAnsi="Times New Roman" w:cs="Times New Roman"/>
-                <w:sz w:val="24"/>
-                <w:szCs w:val="24"/>
-              </w:rPr>
-              <w:t>6.3</w:t>
-            </w:r>
-          </w:p>
-        </w:tc>
-        <w:tc>
-          <w:tcPr>
-            <w:tcW w:w="4145" w:type="dxa"/>
-            <w:vAlign w:val="bottom"/>
-          </w:tcPr>
-          <w:p>
-            <w:pPr>
-              <w:jc w:val="both"/>
-              <w:rPr>
-                <w:rFonts w:ascii="Times New Roman" w:eastAsia="Times New Roman" w:hAnsi="Times New Roman" w:cs="Times New Roman"/>
-                <w:sz w:val="24"/>
-                <w:szCs w:val="24"/>
-              </w:rPr>
-            </w:pPr>
-            <w:r>
-              <w:rPr>
-                <w:rFonts w:ascii="Times New Roman" w:eastAsia="Times New Roman" w:hAnsi="Times New Roman" w:cs="Times New Roman"/>
-                <w:sz w:val="24"/>
-                <w:szCs w:val="24"/>
-              </w:rPr>
-              <w:t xml:space="preserve">Access to Data base </w:t>
+                <w:b/>
+                <w:bCs/>
+                <w:sz w:val="24"/>
+                <w:szCs w:val="24"/>
+              </w:rPr>
+              <w:t>6. Infrastructure</w:t>
             </w:r>
           </w:p>
         </w:tc>
@@ -4550,14 +4539,6 @@
                 <w:szCs w:val="24"/>
               </w:rPr>
             </w:pPr>
-            <w:r>
-              <w:rPr>
-                <w:rFonts w:ascii="Times New Roman" w:eastAsia="Times New Roman" w:hAnsi="Times New Roman" w:cs="Times New Roman"/>
-                <w:sz w:val="24"/>
-                <w:szCs w:val="24"/>
-              </w:rPr>
-              <w:t>140</w:t>
-            </w:r>
           </w:p>
         </w:tc>
         <w:tc>
@@ -4574,6 +4555,16 @@
                 <w:szCs w:val="24"/>
               </w:rPr>
             </w:pPr>
+            <w:r>
+              <w:rPr>
+                <w:rFonts w:ascii="Times New Roman" w:eastAsia="Times New Roman" w:hAnsi="Times New Roman" w:cs="Times New Roman"/>
+                <w:b/>
+                <w:bCs/>
+                <w:sz w:val="24"/>
+                <w:szCs w:val="24"/>
+              </w:rPr>
+              <w:t>14.54%</w:t>
+            </w:r>
           </w:p>
         </w:tc>
       </w:tr>
@@ -4584,7 +4575,6 @@
         <w:tc>
           <w:tcPr>
             <w:tcW w:w="620" w:type="dxa"/>
-            <w:gridSpan w:val="2"/>
             <w:vAlign w:val="bottom"/>
           </w:tcPr>
           <w:p>
@@ -4602,7 +4592,7 @@
                 <w:sz w:val="24"/>
                 <w:szCs w:val="24"/>
               </w:rPr>
-              <w:t>6.4</w:t>
+              <w:t>6.1</w:t>
             </w:r>
           </w:p>
         </w:tc>
@@ -4626,7 +4616,7 @@
                 <w:sz w:val="24"/>
                 <w:szCs w:val="24"/>
               </w:rPr>
-              <w:t>Scalability</w:t>
+              <w:t>Initial setup</w:t>
             </w:r>
           </w:p>
         </w:tc>
@@ -4650,7 +4640,7 @@
                 <w:sz w:val="24"/>
                 <w:szCs w:val="24"/>
               </w:rPr>
-              <w:t>35</w:t>
+              <w:t>70</w:t>
             </w:r>
           </w:p>
         </w:tc>
@@ -4668,110 +4658,6 @@
                 <w:szCs w:val="24"/>
               </w:rPr>
             </w:pPr>
-          </w:p>
-        </w:tc>
-      </w:tr>
-      <w:tr>
-        <w:tblPrEx>
-          <w:tblBorders>
-            <w:top w:val="none" w:sz="0" w:space="0" w:color="auto"/>
-            <w:left w:val="none" w:sz="0" w:space="0" w:color="auto"/>
-            <w:bottom w:val="none" w:sz="0" w:space="0" w:color="auto"/>
-            <w:right w:val="none" w:sz="0" w:space="0" w:color="auto"/>
-            <w:insideH w:val="none" w:sz="0" w:space="0" w:color="auto"/>
-            <w:insideV w:val="none" w:sz="0" w:space="0" w:color="auto"/>
-          </w:tblBorders>
-        </w:tblPrEx>
-        <w:trPr>
-          <w:gridBefore w:val="1"/>
-          <w:wBefore w:w="15" w:type="dxa"/>
-          <w:trHeight w:val="285"/>
-        </w:trPr>
-        <w:tc>
-          <w:tcPr>
-            <w:tcW w:w="4750" w:type="dxa"/>
-            <w:gridSpan w:val="2"/>
-            <w:tcBorders>
-              <w:top w:val="nil"/>
-              <w:left w:val="single" w:sz="8" w:space="0" w:color="auto"/>
-              <w:bottom w:val="single" w:sz="8" w:space="0" w:color="auto"/>
-              <w:right w:val="single" w:sz="8" w:space="0" w:color="auto"/>
-            </w:tcBorders>
-            <w:vAlign w:val="bottom"/>
-          </w:tcPr>
-          <w:p>
-            <w:pPr>
-              <w:jc w:val="both"/>
-              <w:rPr>
-                <w:rFonts w:ascii="Times New Roman" w:eastAsia="Times New Roman" w:hAnsi="Times New Roman" w:cs="Times New Roman"/>
-                <w:sz w:val="24"/>
-                <w:szCs w:val="24"/>
-              </w:rPr>
-            </w:pPr>
-            <w:r>
-              <w:rPr>
-                <w:rFonts w:ascii="Times New Roman" w:eastAsia="Times New Roman" w:hAnsi="Times New Roman" w:cs="Times New Roman"/>
-                <w:b/>
-                <w:bCs/>
-                <w:sz w:val="24"/>
-                <w:szCs w:val="24"/>
-              </w:rPr>
-              <w:t>7. App Administration</w:t>
-            </w:r>
-          </w:p>
-        </w:tc>
-        <w:tc>
-          <w:tcPr>
-            <w:tcW w:w="1980" w:type="dxa"/>
-            <w:tcBorders>
-              <w:top w:val="nil"/>
-              <w:left w:val="nil"/>
-              <w:bottom w:val="single" w:sz="8" w:space="0" w:color="auto"/>
-              <w:right w:val="single" w:sz="8" w:space="0" w:color="auto"/>
-            </w:tcBorders>
-            <w:vAlign w:val="bottom"/>
-          </w:tcPr>
-          <w:p>
-            <w:pPr>
-              <w:jc w:val="both"/>
-              <w:rPr>
-                <w:rFonts w:ascii="Times New Roman" w:eastAsia="Times New Roman" w:hAnsi="Times New Roman" w:cs="Times New Roman"/>
-                <w:sz w:val="24"/>
-                <w:szCs w:val="24"/>
-              </w:rPr>
-            </w:pPr>
-          </w:p>
-        </w:tc>
-        <w:tc>
-          <w:tcPr>
-            <w:tcW w:w="2970" w:type="dxa"/>
-            <w:tcBorders>
-              <w:top w:val="nil"/>
-              <w:left w:val="nil"/>
-              <w:bottom w:val="single" w:sz="8" w:space="0" w:color="auto"/>
-              <w:right w:val="single" w:sz="8" w:space="0" w:color="auto"/>
-            </w:tcBorders>
-            <w:vAlign w:val="bottom"/>
-          </w:tcPr>
-          <w:p>
-            <w:pPr>
-              <w:jc w:val="both"/>
-              <w:rPr>
-                <w:rFonts w:ascii="Times New Roman" w:eastAsia="Times New Roman" w:hAnsi="Times New Roman" w:cs="Times New Roman"/>
-                <w:sz w:val="24"/>
-                <w:szCs w:val="24"/>
-              </w:rPr>
-            </w:pPr>
-            <w:r>
-              <w:rPr>
-                <w:rFonts w:ascii="Times New Roman" w:eastAsia="Times New Roman" w:hAnsi="Times New Roman" w:cs="Times New Roman"/>
-                <w:b/>
-                <w:bCs/>
-                <w:sz w:val="24"/>
-                <w:szCs w:val="24"/>
-              </w:rPr>
-              <w:t>12.65 %</w:t>
-            </w:r>
           </w:p>
         </w:tc>
       </w:tr>
@@ -4782,7 +4668,6 @@
         <w:tc>
           <w:tcPr>
             <w:tcW w:w="620" w:type="dxa"/>
-            <w:gridSpan w:val="2"/>
             <w:vAlign w:val="bottom"/>
           </w:tcPr>
           <w:p>
@@ -4800,7 +4685,7 @@
                 <w:sz w:val="24"/>
                 <w:szCs w:val="24"/>
               </w:rPr>
-              <w:t>7.1</w:t>
+              <w:t>6.2</w:t>
             </w:r>
           </w:p>
         </w:tc>
@@ -4824,7 +4709,7 @@
                 <w:sz w:val="24"/>
                 <w:szCs w:val="24"/>
               </w:rPr>
-              <w:t>Infrastructure for performance management</w:t>
+              <w:t>Data Storage</w:t>
             </w:r>
           </w:p>
         </w:tc>
@@ -4876,7 +4761,6 @@
         <w:tc>
           <w:tcPr>
             <w:tcW w:w="620" w:type="dxa"/>
-            <w:gridSpan w:val="2"/>
             <w:vAlign w:val="bottom"/>
           </w:tcPr>
           <w:p>
@@ -4894,7 +4778,8 @@
                 <w:sz w:val="24"/>
                 <w:szCs w:val="24"/>
               </w:rPr>
-              <w:t>7.2</w:t>
+              <w:lastRenderedPageBreak/>
+              <w:t>6.3</w:t>
             </w:r>
           </w:p>
         </w:tc>
@@ -4918,7 +4803,7 @@
                 <w:sz w:val="24"/>
                 <w:szCs w:val="24"/>
               </w:rPr>
-              <w:t>Web portal</w:t>
+              <w:t xml:space="preserve">Access to Data base </w:t>
             </w:r>
           </w:p>
         </w:tc>
@@ -4943,6 +4828,99 @@
                 <w:szCs w:val="24"/>
               </w:rPr>
               <w:t>140</w:t>
+            </w:r>
+          </w:p>
+        </w:tc>
+        <w:tc>
+          <w:tcPr>
+            <w:tcW w:w="2970" w:type="dxa"/>
+            <w:vAlign w:val="bottom"/>
+          </w:tcPr>
+          <w:p>
+            <w:pPr>
+              <w:jc w:val="both"/>
+              <w:rPr>
+                <w:rFonts w:ascii="Times New Roman" w:eastAsia="Times New Roman" w:hAnsi="Times New Roman" w:cs="Times New Roman"/>
+                <w:sz w:val="24"/>
+                <w:szCs w:val="24"/>
+              </w:rPr>
+            </w:pPr>
+          </w:p>
+        </w:tc>
+      </w:tr>
+      <w:tr>
+        <w:trPr>
+          <w:trHeight w:val="285"/>
+        </w:trPr>
+        <w:tc>
+          <w:tcPr>
+            <w:tcW w:w="620" w:type="dxa"/>
+            <w:vAlign w:val="bottom"/>
+          </w:tcPr>
+          <w:p>
+            <w:pPr>
+              <w:jc w:val="both"/>
+              <w:rPr>
+                <w:rFonts w:ascii="Times New Roman" w:eastAsia="Times New Roman" w:hAnsi="Times New Roman" w:cs="Times New Roman"/>
+                <w:sz w:val="24"/>
+                <w:szCs w:val="24"/>
+              </w:rPr>
+            </w:pPr>
+            <w:r>
+              <w:rPr>
+                <w:rFonts w:ascii="Times New Roman" w:eastAsia="Times New Roman" w:hAnsi="Times New Roman" w:cs="Times New Roman"/>
+                <w:sz w:val="24"/>
+                <w:szCs w:val="24"/>
+              </w:rPr>
+              <w:t>6.4</w:t>
+            </w:r>
+          </w:p>
+        </w:tc>
+        <w:tc>
+          <w:tcPr>
+            <w:tcW w:w="4145" w:type="dxa"/>
+            <w:vAlign w:val="bottom"/>
+          </w:tcPr>
+          <w:p>
+            <w:pPr>
+              <w:jc w:val="both"/>
+              <w:rPr>
+                <w:rFonts w:ascii="Times New Roman" w:eastAsia="Times New Roman" w:hAnsi="Times New Roman" w:cs="Times New Roman"/>
+                <w:sz w:val="24"/>
+                <w:szCs w:val="24"/>
+              </w:rPr>
+            </w:pPr>
+            <w:r>
+              <w:rPr>
+                <w:rFonts w:ascii="Times New Roman" w:eastAsia="Times New Roman" w:hAnsi="Times New Roman" w:cs="Times New Roman"/>
+                <w:sz w:val="24"/>
+                <w:szCs w:val="24"/>
+              </w:rPr>
+              <w:t>Scalability</w:t>
+            </w:r>
+          </w:p>
+        </w:tc>
+        <w:tc>
+          <w:tcPr>
+            <w:tcW w:w="1980" w:type="dxa"/>
+            <w:vAlign w:val="bottom"/>
+          </w:tcPr>
+          <w:p>
+            <w:pPr>
+              <w:jc w:val="both"/>
+              <w:rPr>
+                <w:rFonts w:ascii="Times New Roman" w:eastAsia="Times New Roman" w:hAnsi="Times New Roman" w:cs="Times New Roman"/>
+                <w:sz w:val="24"/>
+                <w:szCs w:val="24"/>
+              </w:rPr>
+            </w:pPr>
+            <w:r>
+              <w:rPr>
+                <w:rFonts w:ascii="Times New Roman" w:eastAsia="Times New Roman" w:hAnsi="Times New Roman" w:cs="Times New Roman"/>
+                <w:sz w:val="24"/>
+                <w:szCs w:val="24"/>
+              </w:rPr>
+              <w:t>35</w:t>
             </w:r>
           </w:p>
         </w:tc>
@@ -4975,13 +4953,24 @@
           <w:szCs w:val="28"/>
         </w:rPr>
       </w:pPr>
-      <w:r>
+    </w:p>
+    <w:p>
+      <w:pPr>
+        <w:pStyle w:val="Heading2"/>
+        <w:spacing w:before="225" w:beforeAutospacing="0" w:after="225" w:afterAutospacing="0"/>
+        <w:jc w:val="both"/>
         <w:rPr>
           <w:color w:val="000000"/>
           <w:sz w:val="28"/>
           <w:szCs w:val="28"/>
         </w:rPr>
-        <w:lastRenderedPageBreak/>
+      </w:pPr>
+      <w:r>
+        <w:rPr>
+          <w:color w:val="000000"/>
+          <w:sz w:val="28"/>
+          <w:szCs w:val="28"/>
+        </w:rPr>
         <w:t>Schedule Management Plan</w:t>
       </w:r>
     </w:p>
@@ -5042,7 +5031,65 @@
           <w:sz w:val="24"/>
           <w:szCs w:val="24"/>
         </w:rPr>
-        <w:t>have two milestones over GDP-1 i.e. on 07/04/2017 and 07/18/2017. During the first milestone, the mid-term documents mark the progress done during the first two weeks and will let the client know about the progress. During the next milestone, the final documents should be submitted including the use case diagrams, SRS, PMP and other architecture documents.</w:t>
+        <w:t>have two milestones over GDP-1 i.e. on 07/04/2017</w:t>
+      </w:r>
+      <w:r>
+        <w:rPr>
+          <w:rFonts w:ascii="Times New Roman" w:hAnsi="Times New Roman" w:cs="Times New Roman"/>
+          <w:sz w:val="24"/>
+          <w:szCs w:val="24"/>
+        </w:rPr>
+        <w:t xml:space="preserve"> (Client Approval in Initialization Phase)</w:t>
+      </w:r>
+      <w:r>
+        <w:rPr>
+          <w:rFonts w:ascii="Times New Roman" w:hAnsi="Times New Roman" w:cs="Times New Roman"/>
+          <w:sz w:val="24"/>
+          <w:szCs w:val="24"/>
+        </w:rPr>
+        <w:t xml:space="preserve"> and</w:t>
+      </w:r>
+      <w:r>
+        <w:rPr>
+          <w:rFonts w:ascii="Times New Roman" w:hAnsi="Times New Roman" w:cs="Times New Roman"/>
+          <w:sz w:val="24"/>
+          <w:szCs w:val="24"/>
+        </w:rPr>
+        <w:t xml:space="preserve"> on</w:t>
+      </w:r>
+      <w:r>
+        <w:rPr>
+          <w:rFonts w:ascii="Times New Roman" w:hAnsi="Times New Roman" w:cs="Times New Roman"/>
+          <w:sz w:val="24"/>
+          <w:szCs w:val="24"/>
+        </w:rPr>
+        <w:t xml:space="preserve"> 07/18/2017</w:t>
+      </w:r>
+      <w:r>
+        <w:rPr>
+          <w:rFonts w:ascii="Times New Roman" w:hAnsi="Times New Roman" w:cs="Times New Roman"/>
+          <w:sz w:val="24"/>
+          <w:szCs w:val="24"/>
+        </w:rPr>
+        <w:t>(Documentation approval in Planning Phase</w:t>
+      </w:r>
+      <w:bookmarkStart w:id="0" w:name="_GoBack"/>
+      <w:bookmarkEnd w:id="0"/>
+      <w:r>
+        <w:rPr>
+          <w:rFonts w:ascii="Times New Roman" w:hAnsi="Times New Roman" w:cs="Times New Roman"/>
+          <w:sz w:val="24"/>
+          <w:szCs w:val="24"/>
+        </w:rPr>
+        <w:t>)</w:t>
+      </w:r>
+      <w:r>
+        <w:rPr>
+          <w:rFonts w:ascii="Times New Roman" w:hAnsi="Times New Roman" w:cs="Times New Roman"/>
+          <w:sz w:val="24"/>
+          <w:szCs w:val="24"/>
+        </w:rPr>
+        <w:t>. During the first milestone, the mid-term documents mark the progress done during the first two weeks and will let the client know about the progress. During the next milestone, the final documents should be submitted including the use case diagrams, SRS, PMP and other architecture documents.</w:t>
       </w:r>
     </w:p>
     <w:p>
@@ -5406,6 +5453,7 @@
           <w:sz w:val="24"/>
           <w:szCs w:val="24"/>
         </w:rPr>
+        <w:lastRenderedPageBreak/>
         <w:t>Resource Management plan</w:t>
       </w:r>
     </w:p>
@@ -5560,7 +5608,6 @@
           <w:sz w:val="24"/>
           <w:szCs w:val="24"/>
         </w:rPr>
-        <w:lastRenderedPageBreak/>
         <w:t>Designing Use case diagrams</w:t>
       </w:r>
     </w:p>
@@ -6242,6 +6289,7 @@
           <w:sz w:val="24"/>
           <w:szCs w:val="24"/>
         </w:rPr>
+        <w:lastRenderedPageBreak/>
         <w:t>Tracking changes and updating of project documentation to account for approved changes</w:t>
       </w:r>
     </w:p>
@@ -6271,16 +6319,7 @@
           <w:sz w:val="24"/>
           <w:szCs w:val="24"/>
         </w:rPr>
-        <w:t xml:space="preserve">In order to initiate a change, we have to come up with a change request form which describes about the changes that are to be done and the responsible person and what needs to be done if </w:t>
-      </w:r>
-      <w:r>
-        <w:rPr>
-          <w:rFonts w:ascii="Times New Roman" w:hAnsi="Times New Roman" w:cs="Times New Roman"/>
-          <w:sz w:val="24"/>
-          <w:szCs w:val="24"/>
-        </w:rPr>
-        <w:lastRenderedPageBreak/>
-        <w:t>anything goes wrong while the changes are being implemented. Even the changes will be tracked by specified people in order to make sure the changes are implemented correctly.</w:t>
+        <w:t>In order to initiate a change, we have to come up with a change request form which describes about the changes that are to be done and the responsible person and what needs to be done if anything goes wrong while the changes are being implemented. Even the changes will be tracked by specified people in order to make sure the changes are implemented correctly.</w:t>
       </w:r>
     </w:p>
     <w:p>
@@ -6842,6 +6881,7 @@
               <w:rPr>
                 <w:b/>
               </w:rPr>
+              <w:lastRenderedPageBreak/>
               <w:t>Accepted      Rejected</w:t>
             </w:r>
           </w:p>
@@ -6977,7 +7017,6 @@
               <w:rPr>
                 <w:b/>
               </w:rPr>
-              <w:lastRenderedPageBreak/>
               <w:t>Section 4: Change Tracking</w:t>
             </w:r>
           </w:p>
@@ -7127,7 +7166,6 @@
           <w:szCs w:val="24"/>
         </w:rPr>
       </w:pPr>
-      <w:proofErr w:type="spellStart"/>
       <w:r>
         <w:rPr>
           <w:rFonts w:ascii="Times New Roman" w:hAnsi="Times New Roman" w:cs="Times New Roman"/>
@@ -7136,7 +7174,6 @@
         </w:rPr>
         <w:t>Vamshi</w:t>
       </w:r>
-      <w:proofErr w:type="spellEnd"/>
       <w:r>
         <w:rPr>
           <w:rFonts w:ascii="Times New Roman" w:hAnsi="Times New Roman" w:cs="Times New Roman"/>
@@ -7145,23 +7182,13 @@
         </w:rPr>
         <w:t xml:space="preserve"> </w:t>
       </w:r>
-      <w:proofErr w:type="spellStart"/>
-      <w:r>
-        <w:rPr>
-          <w:rFonts w:ascii="Times New Roman" w:hAnsi="Times New Roman" w:cs="Times New Roman"/>
-          <w:sz w:val="24"/>
-          <w:szCs w:val="24"/>
-        </w:rPr>
-        <w:t>Devalla</w:t>
-      </w:r>
-      <w:proofErr w:type="spellEnd"/>
-      <w:r>
-        <w:rPr>
-          <w:rFonts w:ascii="Times New Roman" w:hAnsi="Times New Roman" w:cs="Times New Roman"/>
-          <w:sz w:val="24"/>
-          <w:szCs w:val="24"/>
-        </w:rPr>
-        <w:t xml:space="preserve"> will play a role of quality manager</w:t>
+      <w:r>
+        <w:rPr>
+          <w:rFonts w:ascii="Times New Roman" w:hAnsi="Times New Roman" w:cs="Times New Roman"/>
+          <w:sz w:val="24"/>
+          <w:szCs w:val="24"/>
+        </w:rPr>
+        <w:t>Devalla will play a role of quality manager</w:t>
       </w:r>
       <w:r>
         <w:rPr>
@@ -7459,6 +7486,7 @@
                 <w:sz w:val="24"/>
                 <w:szCs w:val="24"/>
               </w:rPr>
+              <w:lastRenderedPageBreak/>
               <w:t>2</w:t>
             </w:r>
           </w:p>
@@ -7669,17 +7697,14 @@
           <w:szCs w:val="24"/>
         </w:rPr>
       </w:pPr>
-      <w:proofErr w:type="spellStart"/>
-      <w:r>
-        <w:rPr>
-          <w:rFonts w:ascii="Times New Roman" w:hAnsi="Times New Roman" w:cs="Times New Roman"/>
-          <w:sz w:val="24"/>
-          <w:szCs w:val="24"/>
-        </w:rPr>
-        <w:lastRenderedPageBreak/>
+      <w:r>
+        <w:rPr>
+          <w:rFonts w:ascii="Times New Roman" w:hAnsi="Times New Roman" w:cs="Times New Roman"/>
+          <w:sz w:val="24"/>
+          <w:szCs w:val="24"/>
+        </w:rPr>
         <w:t>Vamshi</w:t>
       </w:r>
-      <w:proofErr w:type="spellEnd"/>
       <w:r>
         <w:rPr>
           <w:rFonts w:ascii="Times New Roman" w:hAnsi="Times New Roman" w:cs="Times New Roman"/>
@@ -7907,7 +7932,7 @@
           <w:color w:val="auto"/>
         </w:rPr>
       </w:pPr>
-      <w:bookmarkStart w:id="0" w:name="_Toc452634576"/>
+      <w:bookmarkStart w:id="1" w:name="_Toc452634576"/>
       <w:r>
         <w:rPr>
           <w:rFonts w:ascii="Times New Roman" w:hAnsi="Times New Roman" w:cs="Times New Roman"/>
@@ -7916,7 +7941,7 @@
         </w:rPr>
         <w:t>Risk Mitigation strategies</w:t>
       </w:r>
-      <w:bookmarkEnd w:id="0"/>
+      <w:bookmarkEnd w:id="1"/>
     </w:p>
     <w:p/>
     <w:tbl>
@@ -8467,7 +8492,6 @@
                 <w:sz w:val="24"/>
                 <w:szCs w:val="24"/>
               </w:rPr>
-              <w:lastRenderedPageBreak/>
               <w:t>4</w:t>
             </w:r>
           </w:p>
@@ -9083,28 +9107,12 @@
           <w:color w:val="000000" w:themeColor="text1"/>
         </w:rPr>
       </w:pPr>
-      <w:proofErr w:type="spellStart"/>
       <w:r>
         <w:rPr>
           <w:color w:val="000000" w:themeColor="text1"/>
         </w:rPr>
-        <w:t>Sirisha</w:t>
-      </w:r>
-      <w:proofErr w:type="spellEnd"/>
-      <w:r>
-        <w:rPr>
-          <w:color w:val="000000" w:themeColor="text1"/>
-        </w:rPr>
-        <w:t xml:space="preserve"> </w:t>
-      </w:r>
-      <w:proofErr w:type="spellStart"/>
-      <w:r>
-        <w:rPr>
-          <w:color w:val="000000" w:themeColor="text1"/>
-        </w:rPr>
-        <w:t>Vanamali</w:t>
-      </w:r>
-      <w:proofErr w:type="spellEnd"/>
+        <w:t>Sirisha Vanamali</w:t>
+      </w:r>
       <w:r>
         <w:rPr>
           <w:color w:val="000000" w:themeColor="text1"/>
@@ -9223,33 +9231,11 @@
           <w:color w:val="000000" w:themeColor="text1"/>
         </w:rPr>
       </w:pPr>
-      <w:proofErr w:type="spellStart"/>
       <w:r>
         <w:rPr>
           <w:color w:val="000000" w:themeColor="text1"/>
         </w:rPr>
-        <w:t>Vamsi</w:t>
-      </w:r>
-      <w:proofErr w:type="spellEnd"/>
-      <w:r>
-        <w:rPr>
-          <w:color w:val="000000" w:themeColor="text1"/>
-        </w:rPr>
-        <w:t xml:space="preserve"> </w:t>
-      </w:r>
-      <w:proofErr w:type="spellStart"/>
-      <w:r>
-        <w:rPr>
-          <w:color w:val="000000" w:themeColor="text1"/>
-        </w:rPr>
-        <w:t>Devalla</w:t>
-      </w:r>
-      <w:proofErr w:type="spellEnd"/>
-      <w:r>
-        <w:rPr>
-          <w:color w:val="000000" w:themeColor="text1"/>
-        </w:rPr>
-        <w:t xml:space="preserve"> </w:t>
+        <w:t xml:space="preserve">Vamsi Devalla </w:t>
       </w:r>
       <w:r>
         <w:rPr>
@@ -9321,19 +9307,12 @@
           <w:color w:val="000000" w:themeColor="text1"/>
         </w:rPr>
       </w:pPr>
-      <w:proofErr w:type="spellStart"/>
       <w:r>
         <w:rPr>
           <w:color w:val="000000" w:themeColor="text1"/>
         </w:rPr>
-        <w:t>Subba</w:t>
-      </w:r>
-      <w:proofErr w:type="spellEnd"/>
-      <w:r>
-        <w:rPr>
-          <w:color w:val="000000" w:themeColor="text1"/>
-        </w:rPr>
-        <w:t xml:space="preserve"> Reddy</w:t>
+        <w:lastRenderedPageBreak/>
+        <w:t>Subba Reddy</w:t>
       </w:r>
       <w:r>
         <w:rPr>
@@ -9405,19 +9384,11 @@
           <w:color w:val="000000" w:themeColor="text1"/>
         </w:rPr>
       </w:pPr>
-      <w:proofErr w:type="spellStart"/>
       <w:r>
         <w:rPr>
           <w:color w:val="000000" w:themeColor="text1"/>
         </w:rPr>
-        <w:t>Rohith</w:t>
-      </w:r>
-      <w:proofErr w:type="spellEnd"/>
-      <w:r>
-        <w:rPr>
-          <w:color w:val="000000" w:themeColor="text1"/>
-        </w:rPr>
-        <w:t xml:space="preserve"> Sadhu</w:t>
+        <w:t>Rohith Sadhu</w:t>
       </w:r>
       <w:r>
         <w:rPr>
@@ -9507,11 +9478,9 @@
           <v:shape id="_x0000_i1025" type="#_x0000_t75" style="width:76.5pt;height:50.25pt" o:ole="">
             <v:imagedata r:id="rId5" o:title=""/>
           </v:shape>
-          <o:OLEObject Type="Embed" ProgID="AcroExch.Document.DC" ShapeID="_x0000_i1025" DrawAspect="Icon" ObjectID="_1561832918" r:id="rId6"/>
+          <o:OLEObject Type="Embed" ProgID="AcroExch.Document.DC" ShapeID="_x0000_i1025" DrawAspect="Icon" ObjectID="_1561840443" r:id="rId6"/>
         </w:object>
       </w:r>
-      <w:bookmarkStart w:id="1" w:name="_GoBack"/>
-      <w:bookmarkEnd w:id="1"/>
     </w:p>
     <w:p>
       <w:pPr>

</xml_diff>